<commit_message>
Added sprint backlog for DRON, updated product backlog
</commit_message>
<xml_diff>
--- a/SCRUM/Sprint 1/Product Backlog - DRON.docx
+++ b/SCRUM/Sprint 1/Product Backlog - DRON.docx
@@ -10,11 +10,7 @@
       </w:pPr>
       <w:r>
         <w:rPr/>
-        <w:t xml:space="preserve">Product backlog – </w:t>
-      </w:r>
-      <w:r>
-        <w:rPr/>
-        <w:t>DRON</w:t>
+        <w:t>Product backlog – DRON</w:t>
       </w:r>
     </w:p>
     <w:tbl>
@@ -30,7 +26,7 @@
         </w:tblBorders>
         <w:tblCellMar>
           <w:top w:w="55" w:type="dxa"/>
-          <w:left w:w="51" w:type="dxa"/>
+          <w:left w:w="48" w:type="dxa"/>
           <w:bottom w:w="55" w:type="dxa"/>
           <w:right w:w="55" w:type="dxa"/>
         </w:tblCellMar>
@@ -52,7 +48,7 @@
             </w:tcBorders>
             <w:shd w:fill="auto" w:val="clear"/>
             <w:tcMar>
-              <w:left w:w="51" w:type="dxa"/>
+              <w:left w:w="48" w:type="dxa"/>
             </w:tcMar>
           </w:tcPr>
           <w:p>
@@ -79,7 +75,7 @@
             </w:tcBorders>
             <w:shd w:fill="auto" w:val="clear"/>
             <w:tcMar>
-              <w:left w:w="51" w:type="dxa"/>
+              <w:left w:w="48" w:type="dxa"/>
             </w:tcMar>
           </w:tcPr>
           <w:p>
@@ -107,42 +103,34 @@
             </w:tcBorders>
             <w:shd w:fill="auto" w:val="clear"/>
             <w:tcMar>
-              <w:left w:w="51" w:type="dxa"/>
-            </w:tcMar>
-          </w:tcPr>
-          <w:p>
-            <w:pPr>
-              <w:pStyle w:val="TableContents"/>
-              <w:rPr/>
-            </w:pPr>
-            <w:r>
-              <w:rPr/>
-              <w:t>Op een vlak/</w:t>
-            </w:r>
-            <w:r>
-              <w:rPr/>
-              <w:t>bord</w:t>
-            </w:r>
-            <w:r>
-              <w:rPr/>
-              <w:t xml:space="preserve"> kunnen spelen</w:t>
-            </w:r>
-          </w:p>
-        </w:tc>
-        <w:tc>
-          <w:tcPr>
-            <w:tcW w:w="1251" w:type="dxa"/>
-            <w:tcBorders>
-              <w:top w:val="single" w:sz="2" w:space="0" w:color="000001"/>
-              <w:left w:val="single" w:sz="2" w:space="0" w:color="000001"/>
-              <w:bottom w:val="single" w:sz="2" w:space="0" w:color="000001"/>
-              <w:right w:val="single" w:sz="2" w:space="0" w:color="000001"/>
-              <w:insideH w:val="single" w:sz="2" w:space="0" w:color="000001"/>
-              <w:insideV w:val="single" w:sz="2" w:space="0" w:color="000001"/>
-            </w:tcBorders>
-            <w:shd w:fill="auto" w:val="clear"/>
-            <w:tcMar>
-              <w:left w:w="51" w:type="dxa"/>
+              <w:left w:w="48" w:type="dxa"/>
+            </w:tcMar>
+          </w:tcPr>
+          <w:p>
+            <w:pPr>
+              <w:pStyle w:val="TableContents"/>
+              <w:rPr/>
+            </w:pPr>
+            <w:r>
+              <w:rPr/>
+              <w:t>Op een vlak/bord kunnen spelen</w:t>
+            </w:r>
+          </w:p>
+        </w:tc>
+        <w:tc>
+          <w:tcPr>
+            <w:tcW w:w="1251" w:type="dxa"/>
+            <w:tcBorders>
+              <w:top w:val="single" w:sz="2" w:space="0" w:color="000001"/>
+              <w:left w:val="single" w:sz="2" w:space="0" w:color="000001"/>
+              <w:bottom w:val="single" w:sz="2" w:space="0" w:color="000001"/>
+              <w:right w:val="single" w:sz="2" w:space="0" w:color="000001"/>
+              <w:insideH w:val="single" w:sz="2" w:space="0" w:color="000001"/>
+              <w:insideV w:val="single" w:sz="2" w:space="0" w:color="000001"/>
+            </w:tcBorders>
+            <w:shd w:fill="auto" w:val="clear"/>
+            <w:tcMar>
+              <w:left w:w="48" w:type="dxa"/>
             </w:tcMar>
           </w:tcPr>
           <w:p>
@@ -170,7 +158,7 @@
             </w:tcBorders>
             <w:shd w:fill="auto" w:val="clear"/>
             <w:tcMar>
-              <w:left w:w="51" w:type="dxa"/>
+              <w:left w:w="48" w:type="dxa"/>
             </w:tcMar>
           </w:tcPr>
           <w:p>
@@ -197,7 +185,7 @@
             </w:tcBorders>
             <w:shd w:fill="auto" w:val="clear"/>
             <w:tcMar>
-              <w:left w:w="51" w:type="dxa"/>
+              <w:left w:w="48" w:type="dxa"/>
             </w:tcMar>
           </w:tcPr>
           <w:p>
@@ -218,13 +206,14 @@
           <w:tcPr>
             <w:tcW w:w="8386" w:type="dxa"/>
             <w:tcBorders>
-              <w:left w:val="single" w:sz="2" w:space="0" w:color="000001"/>
-              <w:bottom w:val="single" w:sz="2" w:space="0" w:color="000001"/>
-              <w:insideH w:val="single" w:sz="2" w:space="0" w:color="000001"/>
-            </w:tcBorders>
-            <w:shd w:fill="auto" w:val="clear"/>
-            <w:tcMar>
-              <w:left w:w="51" w:type="dxa"/>
+              <w:top w:val="single" w:sz="2" w:space="0" w:color="000001"/>
+              <w:left w:val="single" w:sz="2" w:space="0" w:color="000001"/>
+              <w:bottom w:val="single" w:sz="2" w:space="0" w:color="000001"/>
+              <w:insideH w:val="single" w:sz="2" w:space="0" w:color="000001"/>
+            </w:tcBorders>
+            <w:shd w:fill="auto" w:val="clear"/>
+            <w:tcMar>
+              <w:left w:w="48" w:type="dxa"/>
             </w:tcMar>
           </w:tcPr>
           <w:p>
@@ -242,15 +231,16 @@
           <w:tcPr>
             <w:tcW w:w="1251" w:type="dxa"/>
             <w:tcBorders>
-              <w:left w:val="single" w:sz="2" w:space="0" w:color="000001"/>
-              <w:bottom w:val="single" w:sz="2" w:space="0" w:color="000001"/>
-              <w:right w:val="single" w:sz="2" w:space="0" w:color="000001"/>
-              <w:insideH w:val="single" w:sz="2" w:space="0" w:color="000001"/>
-              <w:insideV w:val="single" w:sz="2" w:space="0" w:color="000001"/>
-            </w:tcBorders>
-            <w:shd w:fill="auto" w:val="clear"/>
-            <w:tcMar>
-              <w:left w:w="51" w:type="dxa"/>
+              <w:top w:val="single" w:sz="2" w:space="0" w:color="000001"/>
+              <w:left w:val="single" w:sz="2" w:space="0" w:color="000001"/>
+              <w:bottom w:val="single" w:sz="2" w:space="0" w:color="000001"/>
+              <w:right w:val="single" w:sz="2" w:space="0" w:color="000001"/>
+              <w:insideH w:val="single" w:sz="2" w:space="0" w:color="000001"/>
+              <w:insideV w:val="single" w:sz="2" w:space="0" w:color="000001"/>
+            </w:tcBorders>
+            <w:shd w:fill="auto" w:val="clear"/>
+            <w:tcMar>
+              <w:left w:w="48" w:type="dxa"/>
             </w:tcMar>
           </w:tcPr>
           <w:p>
@@ -278,7 +268,7 @@
             </w:tcBorders>
             <w:shd w:fill="auto" w:val="clear"/>
             <w:tcMar>
-              <w:left w:w="51" w:type="dxa"/>
+              <w:left w:w="48" w:type="dxa"/>
             </w:tcMar>
           </w:tcPr>
           <w:p>
@@ -305,7 +295,7 @@
             </w:tcBorders>
             <w:shd w:fill="auto" w:val="clear"/>
             <w:tcMar>
-              <w:left w:w="51" w:type="dxa"/>
+              <w:left w:w="48" w:type="dxa"/>
             </w:tcMar>
           </w:tcPr>
           <w:p>
@@ -326,13 +316,14 @@
           <w:tcPr>
             <w:tcW w:w="8386" w:type="dxa"/>
             <w:tcBorders>
-              <w:left w:val="single" w:sz="2" w:space="0" w:color="000001"/>
-              <w:bottom w:val="single" w:sz="2" w:space="0" w:color="000001"/>
-              <w:insideH w:val="single" w:sz="2" w:space="0" w:color="000001"/>
-            </w:tcBorders>
-            <w:shd w:fill="auto" w:val="clear"/>
-            <w:tcMar>
-              <w:left w:w="51" w:type="dxa"/>
+              <w:top w:val="single" w:sz="2" w:space="0" w:color="000001"/>
+              <w:left w:val="single" w:sz="2" w:space="0" w:color="000001"/>
+              <w:bottom w:val="single" w:sz="2" w:space="0" w:color="000001"/>
+              <w:insideH w:val="single" w:sz="2" w:space="0" w:color="000001"/>
+            </w:tcBorders>
+            <w:shd w:fill="auto" w:val="clear"/>
+            <w:tcMar>
+              <w:left w:w="48" w:type="dxa"/>
             </w:tcMar>
           </w:tcPr>
           <w:p>
@@ -350,15 +341,16 @@
           <w:tcPr>
             <w:tcW w:w="1251" w:type="dxa"/>
             <w:tcBorders>
-              <w:left w:val="single" w:sz="2" w:space="0" w:color="000001"/>
-              <w:bottom w:val="single" w:sz="2" w:space="0" w:color="000001"/>
-              <w:right w:val="single" w:sz="2" w:space="0" w:color="000001"/>
-              <w:insideH w:val="single" w:sz="2" w:space="0" w:color="000001"/>
-              <w:insideV w:val="single" w:sz="2" w:space="0" w:color="000001"/>
-            </w:tcBorders>
-            <w:shd w:fill="auto" w:val="clear"/>
-            <w:tcMar>
-              <w:left w:w="51" w:type="dxa"/>
+              <w:top w:val="single" w:sz="2" w:space="0" w:color="000001"/>
+              <w:left w:val="single" w:sz="2" w:space="0" w:color="000001"/>
+              <w:bottom w:val="single" w:sz="2" w:space="0" w:color="000001"/>
+              <w:right w:val="single" w:sz="2" w:space="0" w:color="000001"/>
+              <w:insideH w:val="single" w:sz="2" w:space="0" w:color="000001"/>
+              <w:insideV w:val="single" w:sz="2" w:space="0" w:color="000001"/>
+            </w:tcBorders>
+            <w:shd w:fill="auto" w:val="clear"/>
+            <w:tcMar>
+              <w:left w:w="48" w:type="dxa"/>
             </w:tcMar>
           </w:tcPr>
           <w:p>
@@ -386,46 +378,34 @@
             </w:tcBorders>
             <w:shd w:fill="auto" w:val="clear"/>
             <w:tcMar>
-              <w:left w:w="51" w:type="dxa"/>
-            </w:tcMar>
-          </w:tcPr>
-          <w:p>
-            <w:pPr>
-              <w:pStyle w:val="TableContents"/>
-              <w:rPr/>
-            </w:pPr>
-            <w:r>
-              <w:rPr/>
-              <w:t xml:space="preserve">Een </w:t>
-            </w:r>
-            <w:r>
-              <w:rPr/>
-              <w:t>score</w:t>
-            </w:r>
-            <w:r>
-              <w:rPr/>
-              <w:t xml:space="preserve"> </w:t>
-            </w:r>
-            <w:r>
-              <w:rPr/>
-              <w:t>aan de hand van de lengte van je lijntje achter de motor</w:t>
-            </w:r>
-          </w:p>
-        </w:tc>
-        <w:tc>
-          <w:tcPr>
-            <w:tcW w:w="1251" w:type="dxa"/>
-            <w:tcBorders>
-              <w:top w:val="single" w:sz="2" w:space="0" w:color="000001"/>
-              <w:left w:val="single" w:sz="2" w:space="0" w:color="000001"/>
-              <w:bottom w:val="single" w:sz="2" w:space="0" w:color="000001"/>
-              <w:right w:val="single" w:sz="2" w:space="0" w:color="000001"/>
-              <w:insideH w:val="single" w:sz="2" w:space="0" w:color="000001"/>
-              <w:insideV w:val="single" w:sz="2" w:space="0" w:color="000001"/>
-            </w:tcBorders>
-            <w:shd w:fill="auto" w:val="clear"/>
-            <w:tcMar>
-              <w:left w:w="51" w:type="dxa"/>
+              <w:left w:w="48" w:type="dxa"/>
+            </w:tcMar>
+          </w:tcPr>
+          <w:p>
+            <w:pPr>
+              <w:pStyle w:val="TableContents"/>
+              <w:rPr/>
+            </w:pPr>
+            <w:r>
+              <w:rPr/>
+              <w:t>Een score aan de hand van de lengte van je lijntje achter de motor</w:t>
+            </w:r>
+          </w:p>
+        </w:tc>
+        <w:tc>
+          <w:tcPr>
+            <w:tcW w:w="1251" w:type="dxa"/>
+            <w:tcBorders>
+              <w:top w:val="single" w:sz="2" w:space="0" w:color="000001"/>
+              <w:left w:val="single" w:sz="2" w:space="0" w:color="000001"/>
+              <w:bottom w:val="single" w:sz="2" w:space="0" w:color="000001"/>
+              <w:right w:val="single" w:sz="2" w:space="0" w:color="000001"/>
+              <w:insideH w:val="single" w:sz="2" w:space="0" w:color="000001"/>
+              <w:insideV w:val="single" w:sz="2" w:space="0" w:color="000001"/>
+            </w:tcBorders>
+            <w:shd w:fill="auto" w:val="clear"/>
+            <w:tcMar>
+              <w:left w:w="48" w:type="dxa"/>
             </w:tcMar>
           </w:tcPr>
           <w:p>
@@ -453,7 +433,7 @@
             </w:tcBorders>
             <w:shd w:fill="auto" w:val="clear"/>
             <w:tcMar>
-              <w:left w:w="51" w:type="dxa"/>
+              <w:left w:w="48" w:type="dxa"/>
             </w:tcMar>
           </w:tcPr>
           <w:p>
@@ -480,7 +460,7 @@
             </w:tcBorders>
             <w:shd w:fill="auto" w:val="clear"/>
             <w:tcMar>
-              <w:left w:w="51" w:type="dxa"/>
+              <w:left w:w="48" w:type="dxa"/>
             </w:tcMar>
           </w:tcPr>
           <w:p>
@@ -508,7 +488,7 @@
             </w:tcBorders>
             <w:shd w:fill="auto" w:val="clear"/>
             <w:tcMar>
-              <w:left w:w="51" w:type="dxa"/>
+              <w:left w:w="48" w:type="dxa"/>
             </w:tcMar>
           </w:tcPr>
           <w:p>
@@ -535,7 +515,7 @@
             </w:tcBorders>
             <w:shd w:fill="auto" w:val="clear"/>
             <w:tcMar>
-              <w:left w:w="51" w:type="dxa"/>
+              <w:left w:w="48" w:type="dxa"/>
             </w:tcMar>
           </w:tcPr>
           <w:p>
@@ -563,7 +543,7 @@
             </w:tcBorders>
             <w:shd w:fill="auto" w:val="clear"/>
             <w:tcMar>
-              <w:left w:w="51" w:type="dxa"/>
+              <w:left w:w="48" w:type="dxa"/>
             </w:tcMar>
           </w:tcPr>
           <w:p>
@@ -590,7 +570,7 @@
             </w:tcBorders>
             <w:shd w:fill="auto" w:val="clear"/>
             <w:tcMar>
-              <w:left w:w="51" w:type="dxa"/>
+              <w:left w:w="48" w:type="dxa"/>
             </w:tcMar>
           </w:tcPr>
           <w:p>
@@ -611,13 +591,14 @@
           <w:tcPr>
             <w:tcW w:w="8386" w:type="dxa"/>
             <w:tcBorders>
-              <w:left w:val="single" w:sz="2" w:space="0" w:color="000001"/>
-              <w:bottom w:val="single" w:sz="2" w:space="0" w:color="000001"/>
-              <w:insideH w:val="single" w:sz="2" w:space="0" w:color="000001"/>
-            </w:tcBorders>
-            <w:shd w:fill="auto" w:val="clear"/>
-            <w:tcMar>
-              <w:left w:w="51" w:type="dxa"/>
+              <w:top w:val="single" w:sz="2" w:space="0" w:color="000001"/>
+              <w:left w:val="single" w:sz="2" w:space="0" w:color="000001"/>
+              <w:bottom w:val="single" w:sz="2" w:space="0" w:color="000001"/>
+              <w:insideH w:val="single" w:sz="2" w:space="0" w:color="000001"/>
+            </w:tcBorders>
+            <w:shd w:fill="auto" w:val="clear"/>
+            <w:tcMar>
+              <w:left w:w="48" w:type="dxa"/>
             </w:tcMar>
           </w:tcPr>
           <w:p>
@@ -635,15 +616,16 @@
           <w:tcPr>
             <w:tcW w:w="1251" w:type="dxa"/>
             <w:tcBorders>
-              <w:left w:val="single" w:sz="2" w:space="0" w:color="000001"/>
-              <w:bottom w:val="single" w:sz="2" w:space="0" w:color="000001"/>
-              <w:right w:val="single" w:sz="2" w:space="0" w:color="000001"/>
-              <w:insideH w:val="single" w:sz="2" w:space="0" w:color="000001"/>
-              <w:insideV w:val="single" w:sz="2" w:space="0" w:color="000001"/>
-            </w:tcBorders>
-            <w:shd w:fill="auto" w:val="clear"/>
-            <w:tcMar>
-              <w:left w:w="51" w:type="dxa"/>
+              <w:top w:val="single" w:sz="2" w:space="0" w:color="000001"/>
+              <w:left w:val="single" w:sz="2" w:space="0" w:color="000001"/>
+              <w:bottom w:val="single" w:sz="2" w:space="0" w:color="000001"/>
+              <w:right w:val="single" w:sz="2" w:space="0" w:color="000001"/>
+              <w:insideH w:val="single" w:sz="2" w:space="0" w:color="000001"/>
+              <w:insideV w:val="single" w:sz="2" w:space="0" w:color="000001"/>
+            </w:tcBorders>
+            <w:shd w:fill="auto" w:val="clear"/>
+            <w:tcMar>
+              <w:left w:w="48" w:type="dxa"/>
             </w:tcMar>
           </w:tcPr>
           <w:p>
@@ -671,7 +653,7 @@
             </w:tcBorders>
             <w:shd w:fill="auto" w:val="clear"/>
             <w:tcMar>
-              <w:left w:w="51" w:type="dxa"/>
+              <w:left w:w="48" w:type="dxa"/>
             </w:tcMar>
           </w:tcPr>
           <w:p>
@@ -698,7 +680,7 @@
             </w:tcBorders>
             <w:shd w:fill="auto" w:val="clear"/>
             <w:tcMar>
-              <w:left w:w="51" w:type="dxa"/>
+              <w:left w:w="48" w:type="dxa"/>
             </w:tcMar>
           </w:tcPr>
           <w:p>
@@ -726,34 +708,34 @@
             </w:tcBorders>
             <w:shd w:fill="auto" w:val="clear"/>
             <w:tcMar>
-              <w:left w:w="51" w:type="dxa"/>
-            </w:tcMar>
-          </w:tcPr>
-          <w:p>
-            <w:pPr>
-              <w:pStyle w:val="TableContents"/>
-              <w:rPr/>
-            </w:pPr>
-            <w:r>
-              <w:rPr/>
-              <w:t>Je kunt met maximaal 2 personen op dezelfde  pc tegen elkaar spelen</w:t>
-            </w:r>
-          </w:p>
-        </w:tc>
-        <w:tc>
-          <w:tcPr>
-            <w:tcW w:w="1251" w:type="dxa"/>
-            <w:tcBorders>
-              <w:top w:val="single" w:sz="2" w:space="0" w:color="000001"/>
-              <w:left w:val="single" w:sz="2" w:space="0" w:color="000001"/>
-              <w:bottom w:val="single" w:sz="2" w:space="0" w:color="000001"/>
-              <w:right w:val="single" w:sz="2" w:space="0" w:color="000001"/>
-              <w:insideH w:val="single" w:sz="2" w:space="0" w:color="000001"/>
-              <w:insideV w:val="single" w:sz="2" w:space="0" w:color="000001"/>
-            </w:tcBorders>
-            <w:shd w:fill="auto" w:val="clear"/>
-            <w:tcMar>
-              <w:left w:w="51" w:type="dxa"/>
+              <w:left w:w="48" w:type="dxa"/>
+            </w:tcMar>
+          </w:tcPr>
+          <w:p>
+            <w:pPr>
+              <w:pStyle w:val="TableContents"/>
+              <w:rPr/>
+            </w:pPr>
+            <w:r>
+              <w:rPr/>
+              <w:t>Je kunt met maximaal 2 personen op dezelfde pc tegen elkaar spelen</w:t>
+            </w:r>
+          </w:p>
+        </w:tc>
+        <w:tc>
+          <w:tcPr>
+            <w:tcW w:w="1251" w:type="dxa"/>
+            <w:tcBorders>
+              <w:top w:val="single" w:sz="2" w:space="0" w:color="000001"/>
+              <w:left w:val="single" w:sz="2" w:space="0" w:color="000001"/>
+              <w:bottom w:val="single" w:sz="2" w:space="0" w:color="000001"/>
+              <w:right w:val="single" w:sz="2" w:space="0" w:color="000001"/>
+              <w:insideH w:val="single" w:sz="2" w:space="0" w:color="000001"/>
+              <w:insideV w:val="single" w:sz="2" w:space="0" w:color="000001"/>
+            </w:tcBorders>
+            <w:shd w:fill="auto" w:val="clear"/>
+            <w:tcMar>
+              <w:left w:w="48" w:type="dxa"/>
             </w:tcMar>
           </w:tcPr>
           <w:p>
@@ -781,34 +763,46 @@
             </w:tcBorders>
             <w:shd w:fill="auto" w:val="clear"/>
             <w:tcMar>
-              <w:left w:w="51" w:type="dxa"/>
-            </w:tcMar>
-          </w:tcPr>
-          <w:p>
-            <w:pPr>
-              <w:pStyle w:val="TableContents"/>
-              <w:rPr/>
-            </w:pPr>
-            <w:r>
-              <w:rPr/>
-              <w:t>Powerups zoals sneller kunnen rijden, je kan niet dood gaan voor x aantal seconden</w:t>
-            </w:r>
-          </w:p>
-        </w:tc>
-        <w:tc>
-          <w:tcPr>
-            <w:tcW w:w="1251" w:type="dxa"/>
-            <w:tcBorders>
-              <w:top w:val="single" w:sz="2" w:space="0" w:color="000001"/>
-              <w:left w:val="single" w:sz="2" w:space="0" w:color="000001"/>
-              <w:bottom w:val="single" w:sz="2" w:space="0" w:color="000001"/>
-              <w:right w:val="single" w:sz="2" w:space="0" w:color="000001"/>
-              <w:insideH w:val="single" w:sz="2" w:space="0" w:color="000001"/>
-              <w:insideV w:val="single" w:sz="2" w:space="0" w:color="000001"/>
-            </w:tcBorders>
-            <w:shd w:fill="auto" w:val="clear"/>
-            <w:tcMar>
-              <w:left w:w="51" w:type="dxa"/>
+              <w:left w:w="48" w:type="dxa"/>
+            </w:tcMar>
+          </w:tcPr>
+          <w:p>
+            <w:pPr>
+              <w:pStyle w:val="TableContents"/>
+              <w:rPr/>
+            </w:pPr>
+            <w:r>
+              <w:rPr/>
+              <w:t xml:space="preserve">Powerups zoals </w:t>
+            </w:r>
+            <w:r>
+              <w:rPr/>
+              <w:t>turbos</w:t>
+            </w:r>
+            <w:r>
+              <w:rPr/>
+              <w:t xml:space="preserve">, </w:t>
+            </w:r>
+            <w:r>
+              <w:rPr/>
+              <w:t>je kan no-clippen</w:t>
+            </w:r>
+          </w:p>
+        </w:tc>
+        <w:tc>
+          <w:tcPr>
+            <w:tcW w:w="1251" w:type="dxa"/>
+            <w:tcBorders>
+              <w:top w:val="single" w:sz="2" w:space="0" w:color="000001"/>
+              <w:left w:val="single" w:sz="2" w:space="0" w:color="000001"/>
+              <w:bottom w:val="single" w:sz="2" w:space="0" w:color="000001"/>
+              <w:right w:val="single" w:sz="2" w:space="0" w:color="000001"/>
+              <w:insideH w:val="single" w:sz="2" w:space="0" w:color="000001"/>
+              <w:insideV w:val="single" w:sz="2" w:space="0" w:color="000001"/>
+            </w:tcBorders>
+            <w:shd w:fill="auto" w:val="clear"/>
+            <w:tcMar>
+              <w:left w:w="48" w:type="dxa"/>
             </w:tcMar>
           </w:tcPr>
           <w:p>
@@ -829,38 +823,40 @@
           <w:tcPr>
             <w:tcW w:w="8386" w:type="dxa"/>
             <w:tcBorders>
-              <w:left w:val="single" w:sz="2" w:space="0" w:color="000001"/>
-              <w:bottom w:val="single" w:sz="2" w:space="0" w:color="000001"/>
-              <w:insideH w:val="single" w:sz="2" w:space="0" w:color="000001"/>
-            </w:tcBorders>
-            <w:shd w:fill="auto" w:val="clear"/>
-            <w:tcMar>
-              <w:left w:w="51" w:type="dxa"/>
-            </w:tcMar>
-          </w:tcPr>
-          <w:p>
-            <w:pPr>
-              <w:pStyle w:val="TableContents"/>
-              <w:rPr/>
-            </w:pPr>
-            <w:r>
-              <w:rPr/>
-            </w:r>
-          </w:p>
-        </w:tc>
-        <w:tc>
-          <w:tcPr>
-            <w:tcW w:w="1251" w:type="dxa"/>
-            <w:tcBorders>
-              <w:left w:val="single" w:sz="2" w:space="0" w:color="000001"/>
-              <w:bottom w:val="single" w:sz="2" w:space="0" w:color="000001"/>
-              <w:right w:val="single" w:sz="2" w:space="0" w:color="000001"/>
-              <w:insideH w:val="single" w:sz="2" w:space="0" w:color="000001"/>
-              <w:insideV w:val="single" w:sz="2" w:space="0" w:color="000001"/>
-            </w:tcBorders>
-            <w:shd w:fill="auto" w:val="clear"/>
-            <w:tcMar>
-              <w:left w:w="51" w:type="dxa"/>
+              <w:top w:val="single" w:sz="2" w:space="0" w:color="000001"/>
+              <w:left w:val="single" w:sz="2" w:space="0" w:color="000001"/>
+              <w:bottom w:val="single" w:sz="2" w:space="0" w:color="000001"/>
+              <w:insideH w:val="single" w:sz="2" w:space="0" w:color="000001"/>
+            </w:tcBorders>
+            <w:shd w:fill="auto" w:val="clear"/>
+            <w:tcMar>
+              <w:left w:w="48" w:type="dxa"/>
+            </w:tcMar>
+          </w:tcPr>
+          <w:p>
+            <w:pPr>
+              <w:pStyle w:val="TableContents"/>
+              <w:rPr/>
+            </w:pPr>
+            <w:r>
+              <w:rPr/>
+            </w:r>
+          </w:p>
+        </w:tc>
+        <w:tc>
+          <w:tcPr>
+            <w:tcW w:w="1251" w:type="dxa"/>
+            <w:tcBorders>
+              <w:top w:val="single" w:sz="2" w:space="0" w:color="000001"/>
+              <w:left w:val="single" w:sz="2" w:space="0" w:color="000001"/>
+              <w:bottom w:val="single" w:sz="2" w:space="0" w:color="000001"/>
+              <w:right w:val="single" w:sz="2" w:space="0" w:color="000001"/>
+              <w:insideH w:val="single" w:sz="2" w:space="0" w:color="000001"/>
+              <w:insideV w:val="single" w:sz="2" w:space="0" w:color="000001"/>
+            </w:tcBorders>
+            <w:shd w:fill="auto" w:val="clear"/>
+            <w:tcMar>
+              <w:left w:w="48" w:type="dxa"/>
             </w:tcMar>
           </w:tcPr>
           <w:p>
@@ -905,6 +901,7 @@
       <w:rPr>
         <w:rFonts w:ascii="Times New Roman" w:hAnsi="Times New Roman" w:eastAsia="Adobe Blank" w:cs="Ek Mukta"/>
         <w:kern w:val="2"/>
+        <w:sz w:val="20"/>
         <w:szCs w:val="24"/>
         <w:lang w:val="nl-NL" w:eastAsia="zh-CN" w:bidi="hi-IN"/>
       </w:rPr>

</xml_diff>